<commit_message>
Dũng sửa cấu trúc báo cáo giống thầy yêu cầu
</commit_message>
<xml_diff>
--- a/_BaoCao/00_offical_bia.docx
+++ b/_BaoCao/00_offical_bia.docx
@@ -17,20 +17,21 @@
           <w:noProof/>
           <w:sz w:val="32"/>
           <w:szCs w:val="32"/>
+          <w:lang w:val="vi-VN" w:eastAsia="vi-VN"/>
         </w:rPr>
         <mc:AlternateContent>
           <mc:Choice Requires="wps">
             <w:drawing>
               <wp:anchor distT="0" distB="0" distL="114300" distR="114300" simplePos="0" relativeHeight="251658240" behindDoc="0" locked="0" layoutInCell="1" allowOverlap="1">
                 <wp:simplePos x="0" y="0"/>
-                <wp:positionH relativeFrom="column">
-                  <wp:posOffset>36062</wp:posOffset>
+                <wp:positionH relativeFrom="margin">
+                  <wp:align>left</wp:align>
                 </wp:positionH>
                 <wp:positionV relativeFrom="paragraph">
-                  <wp:posOffset>158892</wp:posOffset>
+                  <wp:posOffset>9547</wp:posOffset>
                 </wp:positionV>
-                <wp:extent cx="5500048" cy="8008883"/>
-                <wp:effectExtent l="38100" t="38100" r="43815" b="30480"/>
+                <wp:extent cx="5233670" cy="9044940"/>
+                <wp:effectExtent l="38100" t="38100" r="43180" b="41910"/>
                 <wp:wrapNone/>
                 <wp:docPr id="1" name="Text Box 1"/>
                 <wp:cNvGraphicFramePr>
@@ -45,7 +46,7 @@
                       <wps:spPr bwMode="auto">
                         <a:xfrm>
                           <a:off x="0" y="0"/>
-                          <a:ext cx="5500048" cy="8008883"/>
+                          <a:ext cx="5233670" cy="9044940"/>
                         </a:xfrm>
                         <a:prstGeom prst="rect">
                           <a:avLst/>
@@ -53,7 +54,7 @@
                         <a:solidFill>
                           <a:srgbClr val="FFFFFF"/>
                         </a:solidFill>
-                        <a:ln w="76200" cmpd="tri">
+                        <a:ln w="76200" cmpd="thickThin">
                           <a:solidFill>
                             <a:srgbClr val="000000"/>
                           </a:solidFill>
@@ -96,25 +97,41 @@
                                 <w:sz w:val="32"/>
                                 <w:szCs w:val="32"/>
                               </w:rPr>
-                              <w:t>ỦY BAN NHÂN DÂN THÀNH PHỐ HỒ CHÍ MINH</w:t>
-                            </w:r>
-                          </w:p>
-                          <w:p>
-                            <w:pPr>
-                              <w:jc w:val="center"/>
-                              <w:rPr>
-                                <w:b/>
-                                <w:sz w:val="32"/>
-                                <w:szCs w:val="32"/>
-                              </w:rPr>
-                            </w:pPr>
-                            <w:r>
-                              <w:rPr>
-                                <w:b/>
+                              <w:t xml:space="preserve">ỦY BAN NHÂN DÂN </w:t>
+                            </w:r>
+                            <w:r>
+                              <w:rPr>
                                 <w:bCs/>
                                 <w:sz w:val="32"/>
                                 <w:szCs w:val="32"/>
                               </w:rPr>
+                              <w:t>TP.</w:t>
+                            </w:r>
+                            <w:r>
+                              <w:rPr>
+                                <w:bCs/>
+                                <w:sz w:val="32"/>
+                                <w:szCs w:val="32"/>
+                              </w:rPr>
+                              <w:t xml:space="preserve"> HỒ CHÍ MINH</w:t>
+                            </w:r>
+                          </w:p>
+                          <w:p>
+                            <w:pPr>
+                              <w:jc w:val="center"/>
+                              <w:rPr>
+                                <w:b/>
+                                <w:sz w:val="32"/>
+                                <w:szCs w:val="32"/>
+                              </w:rPr>
+                            </w:pPr>
+                            <w:r>
+                              <w:rPr>
+                                <w:b/>
+                                <w:bCs/>
+                                <w:sz w:val="32"/>
+                                <w:szCs w:val="32"/>
+                              </w:rPr>
                               <w:t>TRƯỜNG ĐẠI HỌC SÀI GÒN</w:t>
                             </w:r>
                           </w:p>
@@ -146,6 +163,7 @@
                             <w:pPr>
                               <w:jc w:val="center"/>
                               <w:rPr>
+                                <w:rFonts w:ascii="Tahoma" w:hAnsi="Tahoma" w:cs="Tahoma"/>
                                 <w:b/>
                                 <w:sz w:val="30"/>
                                 <w:szCs w:val="30"/>
@@ -153,6 +171,7 @@
                             </w:pPr>
                             <w:r>
                               <w:rPr>
+                                <w:rFonts w:ascii="Tahoma" w:hAnsi="Tahoma" w:cs="Tahoma"/>
                                 <w:b/>
                                 <w:sz w:val="30"/>
                                 <w:szCs w:val="30"/>
@@ -164,6 +183,7 @@
                             <w:pPr>
                               <w:jc w:val="center"/>
                               <w:rPr>
+                                <w:rFonts w:ascii="Tahoma" w:hAnsi="Tahoma" w:cs="Tahoma"/>
                                 <w:b/>
                                 <w:sz w:val="30"/>
                                 <w:szCs w:val="30"/>
@@ -171,6 +191,7 @@
                             </w:pPr>
                             <w:r>
                               <w:rPr>
+                                <w:rFonts w:ascii="Tahoma" w:hAnsi="Tahoma" w:cs="Tahoma"/>
                                 <w:b/>
                                 <w:sz w:val="30"/>
                                 <w:szCs w:val="30"/>
@@ -189,8 +210,14 @@
                           <w:p>
                             <w:pPr>
                               <w:jc w:val="center"/>
-                            </w:pPr>
-                            <w:r>
+                              <w:rPr>
+                                <w:rFonts w:ascii="Tahoma" w:hAnsi="Tahoma" w:cs="Tahoma"/>
+                              </w:rPr>
+                            </w:pPr>
+                            <w:r>
+                              <w:rPr>
+                                <w:rFonts w:ascii="Tahoma" w:hAnsi="Tahoma" w:cs="Tahoma"/>
+                              </w:rPr>
                               <w:t>ĐỀ TÀI:</w:t>
                             </w:r>
                           </w:p>
@@ -199,6 +226,7 @@
                               <w:pStyle w:val="Default"/>
                               <w:jc w:val="center"/>
                               <w:rPr>
+                                <w:rFonts w:ascii="Tahoma" w:hAnsi="Tahoma" w:cs="Tahoma"/>
                                 <w:b/>
                                 <w:sz w:val="38"/>
                                 <w:szCs w:val="38"/>
@@ -206,97 +234,53 @@
                             </w:pPr>
                             <w:r>
                               <w:rPr>
+                                <w:rFonts w:ascii="Tahoma" w:hAnsi="Tahoma" w:cs="Tahoma"/>
                                 <w:b/>
                                 <w:sz w:val="38"/>
                                 <w:szCs w:val="38"/>
                               </w:rPr>
-                              <w:t>PHẦN MỀM QUẢN LÝ TÀI</w:t>
-                            </w:r>
-                            <w:r>
-                              <w:rPr>
+                              <w:t>PHẦN MỀM QUẢN LÝ TÀI SẢN</w:t>
+                            </w:r>
+                          </w:p>
+                          <w:p>
+                            <w:pPr>
+                              <w:pStyle w:val="Default"/>
+                              <w:jc w:val="center"/>
+                              <w:rPr>
+                                <w:rFonts w:ascii="Tahoma" w:hAnsi="Tahoma" w:cs="Tahoma"/>
                                 <w:b/>
                                 <w:sz w:val="38"/>
                                 <w:szCs w:val="38"/>
                               </w:rPr>
-                              <w:t xml:space="preserve"> </w:t>
-                            </w:r>
-                            <w:r>
-                              <w:rPr>
+                            </w:pPr>
+                            <w:r>
+                              <w:rPr>
+                                <w:rFonts w:ascii="Tahoma" w:hAnsi="Tahoma" w:cs="Tahoma"/>
                                 <w:b/>
                                 <w:sz w:val="38"/>
                                 <w:szCs w:val="38"/>
                               </w:rPr>
-                              <w:t>SẢ</w:t>
-                            </w:r>
-                            <w:r>
+                              <w:t>TRƯỜNG ĐH SÀI GÒN -</w:t>
+                            </w:r>
+                          </w:p>
+                          <w:p>
+                            <w:pPr>
+                              <w:pStyle w:val="Default"/>
+                              <w:jc w:val="center"/>
                               <w:rPr>
                                 <w:b/>
                                 <w:sz w:val="38"/>
                                 <w:szCs w:val="38"/>
                               </w:rPr>
-                              <w:t>N</w:t>
-                            </w:r>
-                          </w:p>
-                          <w:p>
-                            <w:pPr>
-                              <w:pStyle w:val="Default"/>
-                              <w:jc w:val="center"/>
-                              <w:rPr>
+                            </w:pPr>
+                            <w:r>
+                              <w:rPr>
+                                <w:rFonts w:ascii="Tahoma" w:hAnsi="Tahoma" w:cs="Tahoma"/>
                                 <w:b/>
                                 <w:sz w:val="38"/>
                                 <w:szCs w:val="38"/>
                               </w:rPr>
-                            </w:pPr>
-                            <w:r>
-                              <w:rPr>
-                                <w:b/>
-                                <w:sz w:val="38"/>
-                                <w:szCs w:val="38"/>
-                              </w:rPr>
-                              <w:t>TRƯỜ</w:t>
-                            </w:r>
-                            <w:r>
-                              <w:rPr>
-                                <w:b/>
-                                <w:sz w:val="38"/>
-                                <w:szCs w:val="38"/>
-                              </w:rPr>
-                              <w:t>NG ĐH SÀI GÒN -</w:t>
-                            </w:r>
-                          </w:p>
-                          <w:p>
-                            <w:pPr>
-                              <w:pStyle w:val="Default"/>
-                              <w:jc w:val="center"/>
-                              <w:rPr>
-                                <w:b/>
-                                <w:sz w:val="38"/>
-                                <w:szCs w:val="38"/>
-                              </w:rPr>
-                            </w:pPr>
-                            <w:r>
-                              <w:rPr>
-                                <w:b/>
-                                <w:sz w:val="38"/>
-                                <w:szCs w:val="38"/>
-                              </w:rPr>
-                              <w:t>PHÂN HỆ</w:t>
-                            </w:r>
-                            <w:r>
-                              <w:rPr>
-                                <w:b/>
-                                <w:sz w:val="38"/>
-                                <w:szCs w:val="38"/>
-                              </w:rPr>
-                              <w:t xml:space="preserve"> </w:t>
-                            </w:r>
-                            <w:r>
-                              <w:rPr>
-                                <w:b/>
-                                <w:sz w:val="38"/>
-                                <w:szCs w:val="38"/>
-                              </w:rPr>
-                              <w:t>QUẢN LÝ THIẾT BỊ</w:t>
+                              <w:t>PHÂN HỆ QUẢN LÝ THIẾT BỊ</w:t>
                             </w:r>
                           </w:p>
                           <w:p>
@@ -321,14 +305,18 @@
                                 <w:szCs w:val="32"/>
                               </w:rPr>
                             </w:pPr>
-                            <w:r>
+                          </w:p>
+                          <w:p>
+                            <w:pPr>
+                              <w:pStyle w:val="Default"/>
+                              <w:spacing w:line="360" w:lineRule="auto"/>
+                              <w:jc w:val="center"/>
                               <w:rPr>
                                 <w:b/>
                                 <w:sz w:val="32"/>
                                 <w:szCs w:val="32"/>
                               </w:rPr>
-                              <w:t>KHÓA LUẬN TỐT NGHIỆP</w:t>
-                            </w:r>
+                            </w:pPr>
                           </w:p>
                           <w:p>
                             <w:pPr>
@@ -353,6 +341,14 @@
                                 <w:szCs w:val="32"/>
                               </w:rPr>
                             </w:pPr>
+                            <w:r>
+                              <w:rPr>
+                                <w:b/>
+                                <w:sz w:val="32"/>
+                                <w:szCs w:val="32"/>
+                              </w:rPr>
+                              <w:t>KHÓA LUẬN TỐT NGHIỆP</w:t>
+                            </w:r>
                           </w:p>
                           <w:p>
                             <w:pPr>
@@ -361,12 +357,38 @@
                               <w:jc w:val="center"/>
                               <w:rPr>
                                 <w:b/>
+                                <w:sz w:val="32"/>
+                                <w:szCs w:val="32"/>
+                              </w:rPr>
+                            </w:pPr>
+                          </w:p>
+                          <w:p>
+                            <w:pPr>
+                              <w:pStyle w:val="Default"/>
+                              <w:spacing w:line="360" w:lineRule="auto"/>
+                              <w:jc w:val="center"/>
+                              <w:rPr>
+                                <w:b/>
+                                <w:sz w:val="32"/>
+                                <w:szCs w:val="32"/>
+                              </w:rPr>
+                            </w:pPr>
+                          </w:p>
+                          <w:p>
+                            <w:pPr>
+                              <w:pStyle w:val="Default"/>
+                              <w:spacing w:line="360" w:lineRule="auto"/>
+                              <w:jc w:val="center"/>
+                              <w:rPr>
+                                <w:rFonts w:ascii="Tahoma" w:hAnsi="Tahoma" w:cs="Tahoma"/>
+                                <w:b/>
                                 <w:sz w:val="23"/>
                                 <w:szCs w:val="23"/>
                               </w:rPr>
                             </w:pPr>
                             <w:r>
                               <w:rPr>
+                                <w:rFonts w:ascii="Tahoma" w:hAnsi="Tahoma" w:cs="Tahoma"/>
                                 <w:b/>
                                 <w:sz w:val="23"/>
                                 <w:szCs w:val="23"/>
@@ -380,6 +402,7 @@
                               <w:spacing w:line="360" w:lineRule="auto"/>
                               <w:jc w:val="center"/>
                               <w:rPr>
+                                <w:rFonts w:ascii="Tahoma" w:hAnsi="Tahoma" w:cs="Tahoma"/>
                                 <w:b/>
                                 <w:sz w:val="23"/>
                                 <w:szCs w:val="23"/>
@@ -387,6 +410,7 @@
                             </w:pPr>
                             <w:r>
                               <w:rPr>
+                                <w:rFonts w:ascii="Tahoma" w:hAnsi="Tahoma" w:cs="Tahoma"/>
                                 <w:b/>
                                 <w:sz w:val="23"/>
                                 <w:szCs w:val="23"/>
@@ -412,12 +436,14 @@
                               <w:spacing w:line="360" w:lineRule="auto"/>
                               <w:jc w:val="center"/>
                               <w:rPr>
+                                <w:rFonts w:ascii="Tahoma" w:hAnsi="Tahoma" w:cs="Tahoma"/>
                                 <w:sz w:val="21"/>
                                 <w:szCs w:val="21"/>
                               </w:rPr>
                             </w:pPr>
                             <w:r>
                               <w:rPr>
+                                <w:rFonts w:ascii="Tahoma" w:hAnsi="Tahoma" w:cs="Tahoma"/>
                                 <w:sz w:val="21"/>
                                 <w:szCs w:val="21"/>
                               </w:rPr>
@@ -425,6 +451,7 @@
                             </w:r>
                             <w:r>
                               <w:rPr>
+                                <w:rFonts w:ascii="Tahoma" w:hAnsi="Tahoma" w:cs="Tahoma"/>
                                 <w:sz w:val="21"/>
                                 <w:szCs w:val="21"/>
                               </w:rPr>
@@ -437,12 +464,14 @@
                               <w:spacing w:line="360" w:lineRule="auto"/>
                               <w:jc w:val="center"/>
                               <w:rPr>
+                                <w:rFonts w:ascii="Tahoma" w:hAnsi="Tahoma" w:cs="Tahoma"/>
                                 <w:sz w:val="21"/>
                                 <w:szCs w:val="21"/>
                               </w:rPr>
                             </w:pPr>
                             <w:r>
                               <w:rPr>
+                                <w:rFonts w:ascii="Tahoma" w:hAnsi="Tahoma" w:cs="Tahoma"/>
                                 <w:sz w:val="21"/>
                                 <w:szCs w:val="21"/>
                               </w:rPr>
@@ -543,8 +572,8 @@
                 <v:stroke joinstyle="miter"/>
                 <v:path gradientshapeok="t" o:connecttype="rect"/>
               </v:shapetype>
-              <v:shape id="Text Box 1" o:spid="_x0000_s1026" type="#_x0000_t202" style="position:absolute;left:0;text-align:left;margin-left:2.85pt;margin-top:12.5pt;width:433.05pt;height:630.6pt;z-index:251658240;visibility:visible;mso-wrap-style:square;mso-width-percent:0;mso-height-percent:0;mso-wrap-distance-left:9pt;mso-wrap-distance-top:0;mso-wrap-distance-right:9pt;mso-wrap-distance-bottom:0;mso-position-horizontal:absolute;mso-position-horizontal-relative:text;mso-position-vertical:absolute;mso-position-vertical-relative:text;mso-width-percent:0;mso-height-percent:0;mso-width-relative:page;mso-height-relative:page;v-text-anchor:top" o:gfxdata="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" strokeweight="6pt">
-                <v:stroke linestyle="thickBetweenThin"/>
+              <v:shape id="Text Box 1" o:spid="_x0000_s1026" type="#_x0000_t202" style="position:absolute;left:0;text-align:left;margin-left:0;margin-top:.75pt;width:412.1pt;height:712.2pt;z-index:251658240;visibility:visible;mso-wrap-style:square;mso-width-percent:0;mso-height-percent:0;mso-wrap-distance-left:9pt;mso-wrap-distance-top:0;mso-wrap-distance-right:9pt;mso-wrap-distance-bottom:0;mso-position-horizontal:left;mso-position-horizontal-relative:margin;mso-position-vertical:absolute;mso-position-vertical-relative:text;mso-width-percent:0;mso-height-percent:0;mso-width-relative:page;mso-height-relative:page;v-text-anchor:top" o:gfxdata="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" strokeweight="6pt">
+                <v:stroke linestyle="thickThin"/>
                 <v:textbox>
                   <w:txbxContent>
                     <w:p>
@@ -579,25 +608,41 @@
                           <w:sz w:val="32"/>
                           <w:szCs w:val="32"/>
                         </w:rPr>
-                        <w:t>ỦY BAN NHÂN DÂN THÀNH PHỐ HỒ CHÍ MINH</w:t>
-                      </w:r>
-                    </w:p>
-                    <w:p>
-                      <w:pPr>
-                        <w:jc w:val="center"/>
-                        <w:rPr>
-                          <w:b/>
-                          <w:sz w:val="32"/>
-                          <w:szCs w:val="32"/>
-                        </w:rPr>
-                      </w:pPr>
-                      <w:r>
-                        <w:rPr>
-                          <w:b/>
+                        <w:t xml:space="preserve">ỦY BAN NHÂN DÂN </w:t>
+                      </w:r>
+                      <w:r>
+                        <w:rPr>
                           <w:bCs/>
                           <w:sz w:val="32"/>
                           <w:szCs w:val="32"/>
                         </w:rPr>
+                        <w:t>TP.</w:t>
+                      </w:r>
+                      <w:r>
+                        <w:rPr>
+                          <w:bCs/>
+                          <w:sz w:val="32"/>
+                          <w:szCs w:val="32"/>
+                        </w:rPr>
+                        <w:t xml:space="preserve"> HỒ CHÍ MINH</w:t>
+                      </w:r>
+                    </w:p>
+                    <w:p>
+                      <w:pPr>
+                        <w:jc w:val="center"/>
+                        <w:rPr>
+                          <w:b/>
+                          <w:sz w:val="32"/>
+                          <w:szCs w:val="32"/>
+                        </w:rPr>
+                      </w:pPr>
+                      <w:r>
+                        <w:rPr>
+                          <w:b/>
+                          <w:bCs/>
+                          <w:sz w:val="32"/>
+                          <w:szCs w:val="32"/>
+                        </w:rPr>
                         <w:t>TRƯỜNG ĐẠI HỌC SÀI GÒN</w:t>
                       </w:r>
                     </w:p>
@@ -629,6 +674,7 @@
                       <w:pPr>
                         <w:jc w:val="center"/>
                         <w:rPr>
+                          <w:rFonts w:ascii="Tahoma" w:hAnsi="Tahoma" w:cs="Tahoma"/>
                           <w:b/>
                           <w:sz w:val="30"/>
                           <w:szCs w:val="30"/>
@@ -636,6 +682,7 @@
                       </w:pPr>
                       <w:r>
                         <w:rPr>
+                          <w:rFonts w:ascii="Tahoma" w:hAnsi="Tahoma" w:cs="Tahoma"/>
                           <w:b/>
                           <w:sz w:val="30"/>
                           <w:szCs w:val="30"/>
@@ -647,6 +694,7 @@
                       <w:pPr>
                         <w:jc w:val="center"/>
                         <w:rPr>
+                          <w:rFonts w:ascii="Tahoma" w:hAnsi="Tahoma" w:cs="Tahoma"/>
                           <w:b/>
                           <w:sz w:val="30"/>
                           <w:szCs w:val="30"/>
@@ -654,6 +702,7 @@
                       </w:pPr>
                       <w:r>
                         <w:rPr>
+                          <w:rFonts w:ascii="Tahoma" w:hAnsi="Tahoma" w:cs="Tahoma"/>
                           <w:b/>
                           <w:sz w:val="30"/>
                           <w:szCs w:val="30"/>
@@ -672,8 +721,14 @@
                     <w:p>
                       <w:pPr>
                         <w:jc w:val="center"/>
-                      </w:pPr>
-                      <w:r>
+                        <w:rPr>
+                          <w:rFonts w:ascii="Tahoma" w:hAnsi="Tahoma" w:cs="Tahoma"/>
+                        </w:rPr>
+                      </w:pPr>
+                      <w:r>
+                        <w:rPr>
+                          <w:rFonts w:ascii="Tahoma" w:hAnsi="Tahoma" w:cs="Tahoma"/>
+                        </w:rPr>
                         <w:t>ĐỀ TÀI:</w:t>
                       </w:r>
                     </w:p>
@@ -682,6 +737,7 @@
                         <w:pStyle w:val="Default"/>
                         <w:jc w:val="center"/>
                         <w:rPr>
+                          <w:rFonts w:ascii="Tahoma" w:hAnsi="Tahoma" w:cs="Tahoma"/>
                           <w:b/>
                           <w:sz w:val="38"/>
                           <w:szCs w:val="38"/>
@@ -689,97 +745,53 @@
                       </w:pPr>
                       <w:r>
                         <w:rPr>
+                          <w:rFonts w:ascii="Tahoma" w:hAnsi="Tahoma" w:cs="Tahoma"/>
                           <w:b/>
                           <w:sz w:val="38"/>
                           <w:szCs w:val="38"/>
                         </w:rPr>
-                        <w:t>PHẦN MỀM QUẢN LÝ TÀI</w:t>
-                      </w:r>
-                      <w:r>
-                        <w:rPr>
+                        <w:t>PHẦN MỀM QUẢN LÝ TÀI SẢN</w:t>
+                      </w:r>
+                    </w:p>
+                    <w:p>
+                      <w:pPr>
+                        <w:pStyle w:val="Default"/>
+                        <w:jc w:val="center"/>
+                        <w:rPr>
+                          <w:rFonts w:ascii="Tahoma" w:hAnsi="Tahoma" w:cs="Tahoma"/>
                           <w:b/>
                           <w:sz w:val="38"/>
                           <w:szCs w:val="38"/>
                         </w:rPr>
-                        <w:t xml:space="preserve"> </w:t>
-                      </w:r>
-                      <w:r>
-                        <w:rPr>
+                      </w:pPr>
+                      <w:r>
+                        <w:rPr>
+                          <w:rFonts w:ascii="Tahoma" w:hAnsi="Tahoma" w:cs="Tahoma"/>
                           <w:b/>
                           <w:sz w:val="38"/>
                           <w:szCs w:val="38"/>
                         </w:rPr>
-                        <w:t>SẢ</w:t>
-                      </w:r>
-                      <w:r>
+                        <w:t>TRƯỜNG ĐH SÀI GÒN -</w:t>
+                      </w:r>
+                    </w:p>
+                    <w:p>
+                      <w:pPr>
+                        <w:pStyle w:val="Default"/>
+                        <w:jc w:val="center"/>
                         <w:rPr>
                           <w:b/>
                           <w:sz w:val="38"/>
                           <w:szCs w:val="38"/>
                         </w:rPr>
-                        <w:t>N</w:t>
-                      </w:r>
-                    </w:p>
-                    <w:p>
-                      <w:pPr>
-                        <w:pStyle w:val="Default"/>
-                        <w:jc w:val="center"/>
-                        <w:rPr>
+                      </w:pPr>
+                      <w:r>
+                        <w:rPr>
+                          <w:rFonts w:ascii="Tahoma" w:hAnsi="Tahoma" w:cs="Tahoma"/>
                           <w:b/>
                           <w:sz w:val="38"/>
                           <w:szCs w:val="38"/>
                         </w:rPr>
-                      </w:pPr>
-                      <w:r>
-                        <w:rPr>
-                          <w:b/>
-                          <w:sz w:val="38"/>
-                          <w:szCs w:val="38"/>
-                        </w:rPr>
-                        <w:t>TRƯỜ</w:t>
-                      </w:r>
-                      <w:r>
-                        <w:rPr>
-                          <w:b/>
-                          <w:sz w:val="38"/>
-                          <w:szCs w:val="38"/>
-                        </w:rPr>
-                        <w:t>NG ĐH SÀI GÒN -</w:t>
-                      </w:r>
-                    </w:p>
-                    <w:p>
-                      <w:pPr>
-                        <w:pStyle w:val="Default"/>
-                        <w:jc w:val="center"/>
-                        <w:rPr>
-                          <w:b/>
-                          <w:sz w:val="38"/>
-                          <w:szCs w:val="38"/>
-                        </w:rPr>
-                      </w:pPr>
-                      <w:r>
-                        <w:rPr>
-                          <w:b/>
-                          <w:sz w:val="38"/>
-                          <w:szCs w:val="38"/>
-                        </w:rPr>
-                        <w:t>PHÂN HỆ</w:t>
-                      </w:r>
-                      <w:r>
-                        <w:rPr>
-                          <w:b/>
-                          <w:sz w:val="38"/>
-                          <w:szCs w:val="38"/>
-                        </w:rPr>
-                        <w:t xml:space="preserve"> </w:t>
-                      </w:r>
-                      <w:r>
-                        <w:rPr>
-                          <w:b/>
-                          <w:sz w:val="38"/>
-                          <w:szCs w:val="38"/>
-                        </w:rPr>
-                        <w:t>QUẢN LÝ THIẾT BỊ</w:t>
+                        <w:t>PHÂN HỆ QUẢN LÝ THIẾT BỊ</w:t>
                       </w:r>
                     </w:p>
                     <w:p>
@@ -804,14 +816,18 @@
                           <w:szCs w:val="32"/>
                         </w:rPr>
                       </w:pPr>
-                      <w:r>
+                    </w:p>
+                    <w:p>
+                      <w:pPr>
+                        <w:pStyle w:val="Default"/>
+                        <w:spacing w:line="360" w:lineRule="auto"/>
+                        <w:jc w:val="center"/>
                         <w:rPr>
                           <w:b/>
                           <w:sz w:val="32"/>
                           <w:szCs w:val="32"/>
                         </w:rPr>
-                        <w:t>KHÓA LUẬN TỐT NGHIỆP</w:t>
-                      </w:r>
+                      </w:pPr>
                     </w:p>
                     <w:p>
                       <w:pPr>
@@ -836,6 +852,14 @@
                           <w:szCs w:val="32"/>
                         </w:rPr>
                       </w:pPr>
+                      <w:r>
+                        <w:rPr>
+                          <w:b/>
+                          <w:sz w:val="32"/>
+                          <w:szCs w:val="32"/>
+                        </w:rPr>
+                        <w:t>KHÓA LUẬN TỐT NGHIỆP</w:t>
+                      </w:r>
                     </w:p>
                     <w:p>
                       <w:pPr>
@@ -844,12 +868,38 @@
                         <w:jc w:val="center"/>
                         <w:rPr>
                           <w:b/>
+                          <w:sz w:val="32"/>
+                          <w:szCs w:val="32"/>
+                        </w:rPr>
+                      </w:pPr>
+                    </w:p>
+                    <w:p>
+                      <w:pPr>
+                        <w:pStyle w:val="Default"/>
+                        <w:spacing w:line="360" w:lineRule="auto"/>
+                        <w:jc w:val="center"/>
+                        <w:rPr>
+                          <w:b/>
+                          <w:sz w:val="32"/>
+                          <w:szCs w:val="32"/>
+                        </w:rPr>
+                      </w:pPr>
+                    </w:p>
+                    <w:p>
+                      <w:pPr>
+                        <w:pStyle w:val="Default"/>
+                        <w:spacing w:line="360" w:lineRule="auto"/>
+                        <w:jc w:val="center"/>
+                        <w:rPr>
+                          <w:rFonts w:ascii="Tahoma" w:hAnsi="Tahoma" w:cs="Tahoma"/>
+                          <w:b/>
                           <w:sz w:val="23"/>
                           <w:szCs w:val="23"/>
                         </w:rPr>
                       </w:pPr>
                       <w:r>
                         <w:rPr>
+                          <w:rFonts w:ascii="Tahoma" w:hAnsi="Tahoma" w:cs="Tahoma"/>
                           <w:b/>
                           <w:sz w:val="23"/>
                           <w:szCs w:val="23"/>
@@ -863,6 +913,7 @@
                         <w:spacing w:line="360" w:lineRule="auto"/>
                         <w:jc w:val="center"/>
                         <w:rPr>
+                          <w:rFonts w:ascii="Tahoma" w:hAnsi="Tahoma" w:cs="Tahoma"/>
                           <w:b/>
                           <w:sz w:val="23"/>
                           <w:szCs w:val="23"/>
@@ -870,6 +921,7 @@
                       </w:pPr>
                       <w:r>
                         <w:rPr>
+                          <w:rFonts w:ascii="Tahoma" w:hAnsi="Tahoma" w:cs="Tahoma"/>
                           <w:b/>
                           <w:sz w:val="23"/>
                           <w:szCs w:val="23"/>
@@ -895,12 +947,14 @@
                         <w:spacing w:line="360" w:lineRule="auto"/>
                         <w:jc w:val="center"/>
                         <w:rPr>
+                          <w:rFonts w:ascii="Tahoma" w:hAnsi="Tahoma" w:cs="Tahoma"/>
                           <w:sz w:val="21"/>
                           <w:szCs w:val="21"/>
                         </w:rPr>
                       </w:pPr>
                       <w:r>
                         <w:rPr>
+                          <w:rFonts w:ascii="Tahoma" w:hAnsi="Tahoma" w:cs="Tahoma"/>
                           <w:sz w:val="21"/>
                           <w:szCs w:val="21"/>
                         </w:rPr>
@@ -908,6 +962,7 @@
                       </w:r>
                       <w:r>
                         <w:rPr>
+                          <w:rFonts w:ascii="Tahoma" w:hAnsi="Tahoma" w:cs="Tahoma"/>
                           <w:sz w:val="21"/>
                           <w:szCs w:val="21"/>
                         </w:rPr>
@@ -920,12 +975,14 @@
                         <w:spacing w:line="360" w:lineRule="auto"/>
                         <w:jc w:val="center"/>
                         <w:rPr>
+                          <w:rFonts w:ascii="Tahoma" w:hAnsi="Tahoma" w:cs="Tahoma"/>
                           <w:sz w:val="21"/>
                           <w:szCs w:val="21"/>
                         </w:rPr>
                       </w:pPr>
                       <w:r>
                         <w:rPr>
+                          <w:rFonts w:ascii="Tahoma" w:hAnsi="Tahoma" w:cs="Tahoma"/>
                           <w:sz w:val="21"/>
                           <w:szCs w:val="21"/>
                         </w:rPr>
@@ -1005,6 +1062,7 @@
                     </w:p>
                   </w:txbxContent>
                 </v:textbox>
+                <w10:wrap anchorx="margin"/>
               </v:shape>
             </w:pict>
           </mc:Fallback>
@@ -1022,6 +1080,7 @@
       <w:r>
         <w:rPr>
           <w:noProof/>
+          <w:lang w:val="vi-VN" w:eastAsia="vi-VN"/>
         </w:rPr>
         <mc:AlternateContent>
           <mc:Choice Requires="wps">
@@ -1029,10 +1088,10 @@
               <wp:anchor distT="0" distB="0" distL="114300" distR="114300" simplePos="0" relativeHeight="251659264" behindDoc="0" locked="0" layoutInCell="1" allowOverlap="1">
                 <wp:simplePos x="0" y="0"/>
                 <wp:positionH relativeFrom="column">
-                  <wp:posOffset>1891369</wp:posOffset>
+                  <wp:posOffset>1694625</wp:posOffset>
                 </wp:positionH>
                 <wp:positionV relativeFrom="paragraph">
-                  <wp:posOffset>866539</wp:posOffset>
+                  <wp:posOffset>794385</wp:posOffset>
                 </wp:positionV>
                 <wp:extent cx="1891862" cy="0"/>
                 <wp:effectExtent l="0" t="0" r="32385" b="19050"/>
@@ -1080,7 +1139,7 @@
           </mc:Choice>
           <mc:Fallback>
             <w:pict>
-              <v:line w14:anchorId="6CA737E5" id="Straight Connector 4" o:spid="_x0000_s1026" style="position:absolute;z-index:251659264;visibility:visible;mso-wrap-style:square;mso-wrap-distance-left:9pt;mso-wrap-distance-top:0;mso-wrap-distance-right:9pt;mso-wrap-distance-bottom:0;mso-position-horizontal:absolute;mso-position-horizontal-relative:text;mso-position-vertical:absolute;mso-position-vertical-relative:text" from="148.95pt,68.25pt" to="297.9pt,68.25pt" o:gfxdata="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" strokecolor="black [3213]" strokeweight="1pt">
+              <v:line w14:anchorId="033030B2" id="Straight Connector 4" o:spid="_x0000_s1026" style="position:absolute;z-index:251659264;visibility:visible;mso-wrap-style:square;mso-wrap-distance-left:9pt;mso-wrap-distance-top:0;mso-wrap-distance-right:9pt;mso-wrap-distance-bottom:0;mso-position-horizontal:absolute;mso-position-horizontal-relative:text;mso-position-vertical:absolute;mso-position-vertical-relative:text" from="133.45pt,62.55pt" to="282.4pt,62.55pt" o:gfxdata="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" strokecolor="black [3213]" strokeweight="1pt">
                 <v:stroke joinstyle="miter"/>
               </v:line>
             </w:pict>
@@ -1090,7 +1149,7 @@
     </w:p>
     <w:sectPr>
       <w:pgSz w:w="11907" w:h="16839" w:code="9"/>
-      <w:pgMar w:top="1985" w:right="1134" w:bottom="1701" w:left="1985" w:header="720" w:footer="720" w:gutter="0"/>
+      <w:pgMar w:top="1276" w:right="1134" w:bottom="1701" w:left="1985" w:header="720" w:footer="720" w:gutter="0"/>
       <w:cols w:space="720"/>
       <w:docGrid w:linePitch="360"/>
     </w:sectPr>

</xml_diff>

<commit_message>
Báo cáo QLTB v1
In nộp khoa ngày 30/10/2014
</commit_message>
<xml_diff>
--- a/_BaoCao/00_offical_bia.docx
+++ b/_BaoCao/00_offical_bia.docx
@@ -17,7 +17,6 @@
           <w:noProof/>
           <w:sz w:val="32"/>
           <w:szCs w:val="32"/>
-          <w:lang w:val="vi-VN" w:eastAsia="vi-VN"/>
         </w:rPr>
         <mc:AlternateContent>
           <mc:Choice Requires="wps">
@@ -25,13 +24,13 @@
               <wp:anchor distT="0" distB="0" distL="114300" distR="114300" simplePos="0" relativeHeight="251658240" behindDoc="0" locked="0" layoutInCell="1" allowOverlap="1">
                 <wp:simplePos x="0" y="0"/>
                 <wp:positionH relativeFrom="margin">
-                  <wp:align>left</wp:align>
+                  <wp:posOffset>32747</wp:posOffset>
                 </wp:positionH>
                 <wp:positionV relativeFrom="paragraph">
-                  <wp:posOffset>9547</wp:posOffset>
+                  <wp:posOffset>12700</wp:posOffset>
                 </wp:positionV>
-                <wp:extent cx="5233670" cy="9044940"/>
-                <wp:effectExtent l="38100" t="38100" r="43180" b="41910"/>
+                <wp:extent cx="5316583" cy="9044940"/>
+                <wp:effectExtent l="38100" t="38100" r="36830" b="41910"/>
                 <wp:wrapNone/>
                 <wp:docPr id="1" name="Text Box 1"/>
                 <wp:cNvGraphicFramePr>
@@ -46,7 +45,7 @@
                       <wps:spPr bwMode="auto">
                         <a:xfrm>
                           <a:off x="0" y="0"/>
-                          <a:ext cx="5233670" cy="9044940"/>
+                          <a:ext cx="5316583" cy="9044940"/>
                         </a:xfrm>
                         <a:prstGeom prst="rect">
                           <a:avLst/>
@@ -572,7 +571,7 @@
                 <v:stroke joinstyle="miter"/>
                 <v:path gradientshapeok="t" o:connecttype="rect"/>
               </v:shapetype>
-              <v:shape id="Text Box 1" o:spid="_x0000_s1026" type="#_x0000_t202" style="position:absolute;left:0;text-align:left;margin-left:0;margin-top:.75pt;width:412.1pt;height:712.2pt;z-index:251658240;visibility:visible;mso-wrap-style:square;mso-width-percent:0;mso-height-percent:0;mso-wrap-distance-left:9pt;mso-wrap-distance-top:0;mso-wrap-distance-right:9pt;mso-wrap-distance-bottom:0;mso-position-horizontal:left;mso-position-horizontal-relative:margin;mso-position-vertical:absolute;mso-position-vertical-relative:text;mso-width-percent:0;mso-height-percent:0;mso-width-relative:page;mso-height-relative:page;v-text-anchor:top" o:gfxdata="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" strokeweight="6pt">
+              <v:shape id="Text Box 1" o:spid="_x0000_s1026" type="#_x0000_t202" style="position:absolute;left:0;text-align:left;margin-left:2.6pt;margin-top:1pt;width:418.65pt;height:712.2pt;z-index:251658240;visibility:visible;mso-wrap-style:square;mso-width-percent:0;mso-height-percent:0;mso-wrap-distance-left:9pt;mso-wrap-distance-top:0;mso-wrap-distance-right:9pt;mso-wrap-distance-bottom:0;mso-position-horizontal:absolute;mso-position-horizontal-relative:margin;mso-position-vertical:absolute;mso-position-vertical-relative:text;mso-width-percent:0;mso-height-percent:0;mso-width-relative:page;mso-height-relative:page;v-text-anchor:top" o:gfxdata="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" strokeweight="6pt">
                 <v:stroke linestyle="thickThin"/>
                 <v:textbox>
                   <w:txbxContent>
@@ -1080,7 +1079,6 @@
       <w:r>
         <w:rPr>
           <w:noProof/>
-          <w:lang w:val="vi-VN" w:eastAsia="vi-VN"/>
         </w:rPr>
         <mc:AlternateContent>
           <mc:Choice Requires="wps">
@@ -1148,6 +1146,7 @@
       </w:r>
     </w:p>
     <w:sectPr>
+      <w:headerReference w:type="default" r:id="rId6"/>
       <w:pgSz w:w="11907" w:h="16839" w:code="9"/>
       <w:pgMar w:top="1276" w:right="1134" w:bottom="1701" w:left="1985" w:header="720" w:footer="720" w:gutter="0"/>
       <w:cols w:space="720"/>
@@ -1205,6 +1204,17 @@
     </w:p>
   </w:footnote>
 </w:footnotes>
+</file>
+
+<file path=word/header1.xml><?xml version="1.0" encoding="utf-8"?>
+<w:hdr xmlns:wpc="http://schemas.microsoft.com/office/word/2010/wordprocessingCanvas" xmlns:mc="http://schemas.openxmlformats.org/markup-compatibility/2006" xmlns:o="urn:schemas-microsoft-com:office:office" xmlns:r="http://schemas.openxmlformats.org/officeDocument/2006/relationships" xmlns:m="http://schemas.openxmlformats.org/officeDocument/2006/math" xmlns:v="urn:schemas-microsoft-com:vml" xmlns:wp14="http://schemas.microsoft.com/office/word/2010/wordprocessingDrawing" xmlns:wp="http://schemas.openxmlformats.org/drawingml/2006/wordprocessingDrawing" xmlns:w10="urn:schemas-microsoft-com:office:word" xmlns:w="http://schemas.openxmlformats.org/wordprocessingml/2006/main" xmlns:w14="http://schemas.microsoft.com/office/word/2010/wordml" xmlns:w15="http://schemas.microsoft.com/office/word/2012/wordml" xmlns:wpg="http://schemas.microsoft.com/office/word/2010/wordprocessingGroup" xmlns:wpi="http://schemas.microsoft.com/office/word/2010/wordprocessingInk" xmlns:wne="http://schemas.microsoft.com/office/word/2006/wordml" xmlns:wps="http://schemas.microsoft.com/office/word/2010/wordprocessingShape" mc:Ignorable="w14 w15 wp14">
+  <w:p>
+    <w:pPr>
+      <w:pStyle w:val="Header"/>
+      <w:jc w:val="center"/>
+    </w:pPr>
+  </w:p>
+</w:hdr>
 </file>
 
 <file path=word/styles.xml><?xml version="1.0" encoding="utf-8"?>

</xml_diff>

<commit_message>
Sau khi gặp thầy Hà,...
-Sửa lỗi chính tả và các lý thuyết sai.
-Trích dẫn tham khảo (xem comment)
-Thêm tài liệu tham khảo
-Sửa thêm SPACE sau dấu -, +
*Chuẩn bị sửa sơ đồ (bản số, mở rộng sơ đồ)
*Chuẩn bị viết lại kết luận
*Chuẩn bị hướng thuyết trình báo cáo chính thức
*Chuẩn bị làm SLide PPT
</commit_message>
<xml_diff>
--- a/_BaoCao/00_offical_bia.docx
+++ b/_BaoCao/00_offical_bia.docx
@@ -217,8 +217,10 @@
                               <w:rPr>
                                 <w:rFonts w:ascii="Tahoma" w:hAnsi="Tahoma" w:cs="Tahoma"/>
                               </w:rPr>
-                              <w:t>ĐỀ TÀI:</w:t>
-                            </w:r>
+                              <w:t xml:space="preserve"> </w:t>
+                            </w:r>
+                            <w:bookmarkStart w:id="1" w:name="_GoBack"/>
+                            <w:bookmarkEnd w:id="1"/>
                           </w:p>
                           <w:p>
                             <w:pPr>
@@ -476,8 +478,6 @@
                               </w:rPr>
                               <w:t xml:space="preserve"> </w:t>
                             </w:r>
-                            <w:bookmarkStart w:id="1" w:name="_GoBack"/>
-                            <w:bookmarkEnd w:id="1"/>
                           </w:p>
                           <w:p>
                             <w:pPr>
@@ -728,8 +728,10 @@
                         <w:rPr>
                           <w:rFonts w:ascii="Tahoma" w:hAnsi="Tahoma" w:cs="Tahoma"/>
                         </w:rPr>
-                        <w:t>ĐỀ TÀI:</w:t>
-                      </w:r>
+                        <w:t xml:space="preserve"> </w:t>
+                      </w:r>
+                      <w:bookmarkStart w:id="3" w:name="_GoBack"/>
+                      <w:bookmarkEnd w:id="3"/>
                     </w:p>
                     <w:p>
                       <w:pPr>
@@ -987,8 +989,6 @@
                         </w:rPr>
                         <w:t xml:space="preserve"> </w:t>
                       </w:r>
-                      <w:bookmarkStart w:id="3" w:name="_GoBack"/>
-                      <w:bookmarkEnd w:id="3"/>
                     </w:p>
                     <w:p>
                       <w:pPr>

</xml_diff>

<commit_message>
Viết tóm tắt cho khóa luận QLTB
Sửa lại bìa và phụ bìa theo quy định mới phòng đào tạo
http://fit.sgu.edu.vn/drupal/node/1867
</commit_message>
<xml_diff>
--- a/_BaoCao/00_offical_bia.docx
+++ b/_BaoCao/00_offical_bia.docx
@@ -219,8 +219,6 @@
                               </w:rPr>
                               <w:t xml:space="preserve"> </w:t>
                             </w:r>
-                            <w:bookmarkStart w:id="1" w:name="_GoBack"/>
-                            <w:bookmarkEnd w:id="1"/>
                           </w:p>
                           <w:p>
                             <w:pPr>
@@ -448,16 +446,10 @@
                                 <w:sz w:val="21"/>
                                 <w:szCs w:val="21"/>
                               </w:rPr>
-                              <w:t xml:space="preserve">NGƯỜI HƯỚNG DẪN: Th.S </w:t>
+                              <w:t xml:space="preserve"> </w:t>
                             </w:r>
-                            <w:r>
-                              <w:rPr>
-                                <w:rFonts w:ascii="Tahoma" w:hAnsi="Tahoma" w:cs="Tahoma"/>
-                                <w:sz w:val="21"/>
-                                <w:szCs w:val="21"/>
-                              </w:rPr>
-                              <w:t>CAO THÁI PHƯƠNG THANH</w:t>
-                            </w:r>
+                            <w:bookmarkStart w:id="1" w:name="_GoBack"/>
+                            <w:bookmarkEnd w:id="1"/>
                           </w:p>
                           <w:p>
                             <w:pPr>
@@ -730,8 +722,6 @@
                         </w:rPr>
                         <w:t xml:space="preserve"> </w:t>
                       </w:r>
-                      <w:bookmarkStart w:id="3" w:name="_GoBack"/>
-                      <w:bookmarkEnd w:id="3"/>
                     </w:p>
                     <w:p>
                       <w:pPr>
@@ -959,16 +949,10 @@
                           <w:sz w:val="21"/>
                           <w:szCs w:val="21"/>
                         </w:rPr>
-                        <w:t xml:space="preserve">NGƯỜI HƯỚNG DẪN: Th.S </w:t>
+                        <w:t xml:space="preserve"> </w:t>
                       </w:r>
-                      <w:r>
-                        <w:rPr>
-                          <w:rFonts w:ascii="Tahoma" w:hAnsi="Tahoma" w:cs="Tahoma"/>
-                          <w:sz w:val="21"/>
-                          <w:szCs w:val="21"/>
-                        </w:rPr>
-                        <w:t>CAO THÁI PHƯƠNG THANH</w:t>
-                      </w:r>
+                      <w:bookmarkStart w:id="3" w:name="_GoBack"/>
+                      <w:bookmarkEnd w:id="3"/>
                     </w:p>
                     <w:p>
                       <w:pPr>

</xml_diff>